<commit_message>
Updated Jail test template.
</commit_message>
<xml_diff>
--- a/tests/resources/Templates/Jail_Plea_Final_Judgment_Template.docx
+++ b/tests/resources/Templates/Jail_Plea_Final_Judgment_Template.docx
@@ -1,6 +1,6 @@
 
 <file path=word/document.xml><?xml version="1.0" encoding="utf-8"?>
-<w:document xmlns:wpc="http://schemas.microsoft.com/office/word/2010/wordprocessingCanvas" xmlns:cx="http://schemas.microsoft.com/office/drawing/2014/chartex" xmlns:cx1="http://schemas.microsoft.com/office/drawing/2015/9/8/chartex" xmlns:cx2="http://schemas.microsoft.com/office/drawing/2015/10/21/chartex" xmlns:cx3="http://schemas.microsoft.com/office/drawing/2016/5/9/chartex" xmlns:cx4="http://schemas.microsoft.com/office/drawing/2016/5/10/chartex" xmlns:cx5="http://schemas.microsoft.com/office/drawing/2016/5/11/chartex" xmlns:cx6="http://schemas.microsoft.com/office/drawing/2016/5/12/chartex" xmlns:cx7="http://schemas.microsoft.com/office/drawing/2016/5/13/chartex" xmlns:cx8="http://schemas.microsoft.com/office/drawing/2016/5/14/chartex" xmlns:mc="http://schemas.openxmlformats.org/markup-compatibility/2006" xmlns:aink="http://schemas.microsoft.com/office/drawing/2016/ink" xmlns:am3d="http://schemas.microsoft.com/office/drawing/2017/model3d" xmlns:o="urn:schemas-microsoft-com:office:office" xmlns:r="http://schemas.openxmlformats.org/officeDocument/2006/relationships" xmlns:m="http://schemas.openxmlformats.org/officeDocument/2006/math" xmlns:v="urn:schemas-microsoft-com:vml" xmlns:wp14="http://schemas.microsoft.com/office/word/2010/wordprocessingDrawing" xmlns:wp="http://schemas.openxmlformats.org/drawingml/2006/wordprocessingDrawing" xmlns:w10="urn:schemas-microsoft-com:office:word" xmlns:w="http://schemas.openxmlformats.org/wordprocessingml/2006/main" xmlns:w14="http://schemas.microsoft.com/office/word/2010/wordml" xmlns:w15="http://schemas.microsoft.com/office/word/2012/wordml" xmlns:w16cex="http://schemas.microsoft.com/office/word/2018/wordml/cex" xmlns:w16cid="http://schemas.microsoft.com/office/word/2016/wordml/cid" xmlns:w16="http://schemas.microsoft.com/office/word/2018/wordml" xmlns:w16sdtdh="http://schemas.microsoft.com/office/word/2020/wordml/sdtdatahash" xmlns:w16se="http://schemas.microsoft.com/office/word/2015/wordml/symex" xmlns:wpg="http://schemas.microsoft.com/office/word/2010/wordprocessingGroup" xmlns:wpi="http://schemas.microsoft.com/office/word/2010/wordprocessingInk" xmlns:wne="http://schemas.microsoft.com/office/word/2006/wordml" xmlns:wps="http://schemas.microsoft.com/office/word/2010/wordprocessingShape" mc:Ignorable="w14 w15 w16se w16cid w16 w16cex w16sdtdh wp14">
+<w:document xmlns:wpc="http://schemas.microsoft.com/office/word/2010/wordprocessingCanvas" xmlns:cx="http://schemas.microsoft.com/office/drawing/2014/chartex" xmlns:cx1="http://schemas.microsoft.com/office/drawing/2015/9/8/chartex" xmlns:cx2="http://schemas.microsoft.com/office/drawing/2015/10/21/chartex" xmlns:cx3="http://schemas.microsoft.com/office/drawing/2016/5/9/chartex" xmlns:cx4="http://schemas.microsoft.com/office/drawing/2016/5/10/chartex" xmlns:cx5="http://schemas.microsoft.com/office/drawing/2016/5/11/chartex" xmlns:cx6="http://schemas.microsoft.com/office/drawing/2016/5/12/chartex" xmlns:cx7="http://schemas.microsoft.com/office/drawing/2016/5/13/chartex" xmlns:cx8="http://schemas.microsoft.com/office/drawing/2016/5/14/chartex" xmlns:mc="http://schemas.openxmlformats.org/markup-compatibility/2006" xmlns:aink="http://schemas.microsoft.com/office/drawing/2016/ink" xmlns:am3d="http://schemas.microsoft.com/office/drawing/2017/model3d" xmlns:o="urn:schemas-microsoft-com:office:office" xmlns:oel="http://schemas.microsoft.com/office/2019/extlst" xmlns:r="http://schemas.openxmlformats.org/officeDocument/2006/relationships" xmlns:m="http://schemas.openxmlformats.org/officeDocument/2006/math" xmlns:v="urn:schemas-microsoft-com:vml" xmlns:wp14="http://schemas.microsoft.com/office/word/2010/wordprocessingDrawing" xmlns:wp="http://schemas.openxmlformats.org/drawingml/2006/wordprocessingDrawing" xmlns:w10="urn:schemas-microsoft-com:office:word" xmlns:w="http://schemas.openxmlformats.org/wordprocessingml/2006/main" xmlns:w14="http://schemas.microsoft.com/office/word/2010/wordml" xmlns:w15="http://schemas.microsoft.com/office/word/2012/wordml" xmlns:w16cex="http://schemas.microsoft.com/office/word/2018/wordml/cex" xmlns:w16cid="http://schemas.microsoft.com/office/word/2016/wordml/cid" xmlns:w16="http://schemas.microsoft.com/office/word/2018/wordml" xmlns:w16sdtdh="http://schemas.microsoft.com/office/word/2020/wordml/sdtdatahash" xmlns:w16se="http://schemas.microsoft.com/office/word/2015/wordml/symex" xmlns:wpg="http://schemas.microsoft.com/office/word/2010/wordprocessingGroup" xmlns:wpi="http://schemas.microsoft.com/office/word/2010/wordprocessingInk" xmlns:wne="http://schemas.microsoft.com/office/word/2006/wordml" xmlns:wps="http://schemas.microsoft.com/office/word/2010/wordprocessingShape" mc:Ignorable="w14 w15 w16se w16cid w16 w16cex w16sdtdh wp14">
   <w:body>
     <w:p>
       <w:pPr>
@@ -12726,7 +12726,7 @@
           <w:sz w:val="20"/>
           <w:szCs w:val="20"/>
         </w:rPr>
-        <w:t xml:space="preserve"> == ‘Yes’ </w:t>
+        <w:t xml:space="preserve"> == ‘Yes</w:t>
       </w:r>
       <w:proofErr w:type="gramStart"/>
       <w:r>
@@ -12735,7 +12735,15 @@
           <w:sz w:val="20"/>
           <w:szCs w:val="20"/>
         </w:rPr>
-        <w:t>%}Prior</w:t>
+        <w:t xml:space="preserve">’ </w:t>
+      </w:r>
+      <w:r>
+        <w:rPr>
+          <w:rFonts w:ascii="Palatino Linotype" w:hAnsi="Palatino Linotype"/>
+          <w:sz w:val="20"/>
+          <w:szCs w:val="20"/>
+        </w:rPr>
+        <w:t xml:space="preserve"> or</w:t>
       </w:r>
       <w:proofErr w:type="gramEnd"/>
       <w:r>
@@ -12744,7 +12752,33 @@
           <w:sz w:val="20"/>
           <w:szCs w:val="20"/>
         </w:rPr>
-        <w:t xml:space="preserve"> to release from jail, Defendant shall be fitted for a GPS Monitoring unit. {% else </w:t>
+        <w:t xml:space="preserve"> </w:t>
+      </w:r>
+      <w:proofErr w:type="spellStart"/>
+      <w:r>
+        <w:rPr>
+          <w:rFonts w:ascii="Palatino Linotype" w:hAnsi="Palatino Linotype"/>
+          <w:sz w:val="20"/>
+          <w:szCs w:val="20"/>
+        </w:rPr>
+        <w:t>community_control.gps_prior_to_release</w:t>
+      </w:r>
+      <w:proofErr w:type="spellEnd"/>
+      <w:r>
+        <w:rPr>
+          <w:rFonts w:ascii="Palatino Linotype" w:hAnsi="Palatino Linotype"/>
+          <w:sz w:val="20"/>
+          <w:szCs w:val="20"/>
+        </w:rPr>
+        <w:t xml:space="preserve"> is true </w:t>
+      </w:r>
+      <w:r>
+        <w:rPr>
+          <w:rFonts w:ascii="Palatino Linotype" w:hAnsi="Palatino Linotype"/>
+          <w:sz w:val="20"/>
+          <w:szCs w:val="20"/>
+        </w:rPr>
+        <w:t xml:space="preserve">%}Prior to release from jail, Defendant shall be fitted for a GPS Monitoring unit. {% else </w:t>
       </w:r>
       <w:proofErr w:type="gramStart"/>
       <w:r>
@@ -12762,7 +12796,7 @@
           <w:sz w:val="20"/>
           <w:szCs w:val="20"/>
         </w:rPr>
-        <w:t xml:space="preserve"> shall report forthwith to the Office of Community Control to be fitted with a </w:t>
+        <w:t xml:space="preserve"> shall report forthwith </w:t>
       </w:r>
       <w:r>
         <w:rPr>
@@ -12771,7 +12805,7 @@
           <w:szCs w:val="20"/>
         </w:rPr>
         <w:lastRenderedPageBreak/>
-        <w:t xml:space="preserve">GPS Monitoring unit. {% endif </w:t>
+        <w:t xml:space="preserve">to the Office of Community Control to be fitted with a GPS Monitoring unit. {% endif </w:t>
       </w:r>
       <w:proofErr w:type="gramStart"/>
       <w:r>
@@ -12905,15 +12939,128 @@
           <w:sz w:val="20"/>
           <w:szCs w:val="20"/>
         </w:rPr>
-        <w:t>.{% endif %}</w:t>
-      </w:r>
-      <w:r>
-        <w:rPr>
-          <w:rFonts w:ascii="Palatino Linotype" w:hAnsi="Palatino Linotype"/>
-          <w:sz w:val="20"/>
-          <w:szCs w:val="20"/>
-        </w:rPr>
-        <w:t xml:space="preserve">{% if </w:t>
+        <w:t>.</w:t>
+      </w:r>
+      <w:r>
+        <w:rPr>
+          <w:rFonts w:ascii="Palatino Linotype" w:hAnsi="Palatino Linotype"/>
+          <w:sz w:val="20"/>
+          <w:szCs w:val="20"/>
+        </w:rPr>
+        <w:t xml:space="preserve"> </w:t>
+      </w:r>
+      <w:r>
+        <w:rPr>
+          <w:rFonts w:ascii="Palatino Linotype" w:hAnsi="Palatino Linotype"/>
+          <w:sz w:val="20"/>
+          <w:szCs w:val="20"/>
+        </w:rPr>
+        <w:t xml:space="preserve">{% endif </w:t>
+      </w:r>
+      <w:proofErr w:type="gramStart"/>
+      <w:r>
+        <w:rPr>
+          <w:rFonts w:ascii="Palatino Linotype" w:hAnsi="Palatino Linotype"/>
+          <w:sz w:val="20"/>
+          <w:szCs w:val="20"/>
+        </w:rPr>
+        <w:t>%}</w:t>
+      </w:r>
+      <w:r>
+        <w:rPr>
+          <w:rFonts w:ascii="Palatino Linotype" w:hAnsi="Palatino Linotype"/>
+          <w:sz w:val="20"/>
+          <w:szCs w:val="20"/>
+        </w:rPr>
+        <w:t>{</w:t>
+      </w:r>
+      <w:proofErr w:type="gramEnd"/>
+      <w:r>
+        <w:rPr>
+          <w:rFonts w:ascii="Palatino Linotype" w:hAnsi="Palatino Linotype"/>
+          <w:sz w:val="20"/>
+          <w:szCs w:val="20"/>
+        </w:rPr>
+        <w:t xml:space="preserve">% if </w:t>
+      </w:r>
+      <w:proofErr w:type="spellStart"/>
+      <w:r>
+        <w:rPr>
+          <w:rFonts w:ascii="Palatino Linotype" w:hAnsi="Palatino Linotype"/>
+          <w:sz w:val="20"/>
+          <w:szCs w:val="20"/>
+        </w:rPr>
+        <w:t>community_control.gps_court_pay</w:t>
+      </w:r>
+      <w:proofErr w:type="spellEnd"/>
+      <w:r>
+        <w:rPr>
+          <w:rFonts w:ascii="Palatino Linotype" w:hAnsi="Palatino Linotype"/>
+          <w:sz w:val="20"/>
+          <w:szCs w:val="20"/>
+        </w:rPr>
+        <w:t xml:space="preserve"> is true %}</w:t>
+      </w:r>
+      <w:r>
+        <w:rPr>
+          <w:rFonts w:ascii="Palatino Linotype" w:hAnsi="Palatino Linotype"/>
+          <w:sz w:val="20"/>
+          <w:szCs w:val="20"/>
+          <w:u w:val="single"/>
+        </w:rPr>
+        <w:t>The Court shall pay for the cost of the GPS</w:t>
+      </w:r>
+      <w:r>
+        <w:rPr>
+          <w:rFonts w:ascii="Palatino Linotype" w:hAnsi="Palatino Linotype"/>
+          <w:sz w:val="20"/>
+          <w:szCs w:val="20"/>
+          <w:u w:val="single"/>
+        </w:rPr>
+        <w:t xml:space="preserve"> Monitoring</w:t>
+      </w:r>
+      <w:r>
+        <w:rPr>
+          <w:rFonts w:ascii="Palatino Linotype" w:hAnsi="Palatino Linotype"/>
+          <w:sz w:val="20"/>
+          <w:szCs w:val="20"/>
+          <w:u w:val="single"/>
+        </w:rPr>
+        <w:t xml:space="preserve"> unit</w:t>
+      </w:r>
+      <w:r>
+        <w:rPr>
+          <w:rFonts w:ascii="Palatino Linotype" w:hAnsi="Palatino Linotype"/>
+          <w:sz w:val="20"/>
+          <w:szCs w:val="20"/>
+        </w:rPr>
+        <w:t xml:space="preserve">. {% endif </w:t>
+      </w:r>
+      <w:proofErr w:type="gramStart"/>
+      <w:r>
+        <w:rPr>
+          <w:rFonts w:ascii="Palatino Linotype" w:hAnsi="Palatino Linotype"/>
+          <w:sz w:val="20"/>
+          <w:szCs w:val="20"/>
+        </w:rPr>
+        <w:t>%}</w:t>
+      </w:r>
+      <w:r>
+        <w:rPr>
+          <w:rFonts w:ascii="Palatino Linotype" w:hAnsi="Palatino Linotype"/>
+          <w:sz w:val="20"/>
+          <w:szCs w:val="20"/>
+        </w:rPr>
+        <w:t>{</w:t>
+      </w:r>
+      <w:proofErr w:type="gramEnd"/>
+      <w:r>
+        <w:rPr>
+          <w:rFonts w:ascii="Palatino Linotype" w:hAnsi="Palatino Linotype"/>
+          <w:sz w:val="20"/>
+          <w:szCs w:val="20"/>
+        </w:rPr>
+        <w:t xml:space="preserve">% if </w:t>
       </w:r>
       <w:proofErr w:type="spellStart"/>
       <w:r>
@@ -14100,7 +14247,7 @@
 </file>
 
 <file path=word/endnotes.xml><?xml version="1.0" encoding="utf-8"?>
-<w:endnotes xmlns:wpc="http://schemas.microsoft.com/office/word/2010/wordprocessingCanvas" xmlns:cx="http://schemas.microsoft.com/office/drawing/2014/chartex" xmlns:cx1="http://schemas.microsoft.com/office/drawing/2015/9/8/chartex" xmlns:cx2="http://schemas.microsoft.com/office/drawing/2015/10/21/chartex" xmlns:cx3="http://schemas.microsoft.com/office/drawing/2016/5/9/chartex" xmlns:cx4="http://schemas.microsoft.com/office/drawing/2016/5/10/chartex" xmlns:cx5="http://schemas.microsoft.com/office/drawing/2016/5/11/chartex" xmlns:cx6="http://schemas.microsoft.com/office/drawing/2016/5/12/chartex" xmlns:cx7="http://schemas.microsoft.com/office/drawing/2016/5/13/chartex" xmlns:cx8="http://schemas.microsoft.com/office/drawing/2016/5/14/chartex" xmlns:mc="http://schemas.openxmlformats.org/markup-compatibility/2006" xmlns:aink="http://schemas.microsoft.com/office/drawing/2016/ink" xmlns:am3d="http://schemas.microsoft.com/office/drawing/2017/model3d" xmlns:o="urn:schemas-microsoft-com:office:office" xmlns:r="http://schemas.openxmlformats.org/officeDocument/2006/relationships" xmlns:m="http://schemas.openxmlformats.org/officeDocument/2006/math" xmlns:v="urn:schemas-microsoft-com:vml" xmlns:wp14="http://schemas.microsoft.com/office/word/2010/wordprocessingDrawing" xmlns:wp="http://schemas.openxmlformats.org/drawingml/2006/wordprocessingDrawing" xmlns:w10="urn:schemas-microsoft-com:office:word" xmlns:w="http://schemas.openxmlformats.org/wordprocessingml/2006/main" xmlns:w14="http://schemas.microsoft.com/office/word/2010/wordml" xmlns:w15="http://schemas.microsoft.com/office/word/2012/wordml" xmlns:w16cex="http://schemas.microsoft.com/office/word/2018/wordml/cex" xmlns:w16cid="http://schemas.microsoft.com/office/word/2016/wordml/cid" xmlns:w16="http://schemas.microsoft.com/office/word/2018/wordml" xmlns:w16sdtdh="http://schemas.microsoft.com/office/word/2020/wordml/sdtdatahash" xmlns:w16se="http://schemas.microsoft.com/office/word/2015/wordml/symex" xmlns:wpg="http://schemas.microsoft.com/office/word/2010/wordprocessingGroup" xmlns:wpi="http://schemas.microsoft.com/office/word/2010/wordprocessingInk" xmlns:wne="http://schemas.microsoft.com/office/word/2006/wordml" xmlns:wps="http://schemas.microsoft.com/office/word/2010/wordprocessingShape" mc:Ignorable="w14 w15 w16se w16cid w16 w16cex w16sdtdh wp14">
+<w:endnotes xmlns:wpc="http://schemas.microsoft.com/office/word/2010/wordprocessingCanvas" xmlns:cx="http://schemas.microsoft.com/office/drawing/2014/chartex" xmlns:cx1="http://schemas.microsoft.com/office/drawing/2015/9/8/chartex" xmlns:cx2="http://schemas.microsoft.com/office/drawing/2015/10/21/chartex" xmlns:cx3="http://schemas.microsoft.com/office/drawing/2016/5/9/chartex" xmlns:cx4="http://schemas.microsoft.com/office/drawing/2016/5/10/chartex" xmlns:cx5="http://schemas.microsoft.com/office/drawing/2016/5/11/chartex" xmlns:cx6="http://schemas.microsoft.com/office/drawing/2016/5/12/chartex" xmlns:cx7="http://schemas.microsoft.com/office/drawing/2016/5/13/chartex" xmlns:cx8="http://schemas.microsoft.com/office/drawing/2016/5/14/chartex" xmlns:mc="http://schemas.openxmlformats.org/markup-compatibility/2006" xmlns:aink="http://schemas.microsoft.com/office/drawing/2016/ink" xmlns:am3d="http://schemas.microsoft.com/office/drawing/2017/model3d" xmlns:o="urn:schemas-microsoft-com:office:office" xmlns:oel="http://schemas.microsoft.com/office/2019/extlst" xmlns:r="http://schemas.openxmlformats.org/officeDocument/2006/relationships" xmlns:m="http://schemas.openxmlformats.org/officeDocument/2006/math" xmlns:v="urn:schemas-microsoft-com:vml" xmlns:wp14="http://schemas.microsoft.com/office/word/2010/wordprocessingDrawing" xmlns:wp="http://schemas.openxmlformats.org/drawingml/2006/wordprocessingDrawing" xmlns:w10="urn:schemas-microsoft-com:office:word" xmlns:w="http://schemas.openxmlformats.org/wordprocessingml/2006/main" xmlns:w14="http://schemas.microsoft.com/office/word/2010/wordml" xmlns:w15="http://schemas.microsoft.com/office/word/2012/wordml" xmlns:w16cex="http://schemas.microsoft.com/office/word/2018/wordml/cex" xmlns:w16cid="http://schemas.microsoft.com/office/word/2016/wordml/cid" xmlns:w16="http://schemas.microsoft.com/office/word/2018/wordml" xmlns:w16sdtdh="http://schemas.microsoft.com/office/word/2020/wordml/sdtdatahash" xmlns:w16se="http://schemas.microsoft.com/office/word/2015/wordml/symex" xmlns:wpg="http://schemas.microsoft.com/office/word/2010/wordprocessingGroup" xmlns:wpi="http://schemas.microsoft.com/office/word/2010/wordprocessingInk" xmlns:wne="http://schemas.microsoft.com/office/word/2006/wordml" xmlns:wps="http://schemas.microsoft.com/office/word/2010/wordprocessingShape" mc:Ignorable="w14 w15 w16se w16cid w16 w16cex w16sdtdh wp14">
   <w:endnote w:type="separator" w:id="-1">
     <w:p>
       <w:r>
@@ -14119,7 +14266,7 @@
 </file>
 
 <file path=word/footer1.xml><?xml version="1.0" encoding="utf-8"?>
-<w:ftr xmlns:wpc="http://schemas.microsoft.com/office/word/2010/wordprocessingCanvas" xmlns:cx="http://schemas.microsoft.com/office/drawing/2014/chartex" xmlns:cx1="http://schemas.microsoft.com/office/drawing/2015/9/8/chartex" xmlns:cx2="http://schemas.microsoft.com/office/drawing/2015/10/21/chartex" xmlns:cx3="http://schemas.microsoft.com/office/drawing/2016/5/9/chartex" xmlns:cx4="http://schemas.microsoft.com/office/drawing/2016/5/10/chartex" xmlns:cx5="http://schemas.microsoft.com/office/drawing/2016/5/11/chartex" xmlns:cx6="http://schemas.microsoft.com/office/drawing/2016/5/12/chartex" xmlns:cx7="http://schemas.microsoft.com/office/drawing/2016/5/13/chartex" xmlns:cx8="http://schemas.microsoft.com/office/drawing/2016/5/14/chartex" xmlns:mc="http://schemas.openxmlformats.org/markup-compatibility/2006" xmlns:aink="http://schemas.microsoft.com/office/drawing/2016/ink" xmlns:am3d="http://schemas.microsoft.com/office/drawing/2017/model3d" xmlns:o="urn:schemas-microsoft-com:office:office" xmlns:r="http://schemas.openxmlformats.org/officeDocument/2006/relationships" xmlns:m="http://schemas.openxmlformats.org/officeDocument/2006/math" xmlns:v="urn:schemas-microsoft-com:vml" xmlns:wp14="http://schemas.microsoft.com/office/word/2010/wordprocessingDrawing" xmlns:wp="http://schemas.openxmlformats.org/drawingml/2006/wordprocessingDrawing" xmlns:w10="urn:schemas-microsoft-com:office:word" xmlns:w="http://schemas.openxmlformats.org/wordprocessingml/2006/main" xmlns:w14="http://schemas.microsoft.com/office/word/2010/wordml" xmlns:w15="http://schemas.microsoft.com/office/word/2012/wordml" xmlns:w16cex="http://schemas.microsoft.com/office/word/2018/wordml/cex" xmlns:w16cid="http://schemas.microsoft.com/office/word/2016/wordml/cid" xmlns:w16="http://schemas.microsoft.com/office/word/2018/wordml" xmlns:w16sdtdh="http://schemas.microsoft.com/office/word/2020/wordml/sdtdatahash" xmlns:w16se="http://schemas.microsoft.com/office/word/2015/wordml/symex" xmlns:wpg="http://schemas.microsoft.com/office/word/2010/wordprocessingGroup" xmlns:wpi="http://schemas.microsoft.com/office/word/2010/wordprocessingInk" xmlns:wne="http://schemas.microsoft.com/office/word/2006/wordml" xmlns:wps="http://schemas.microsoft.com/office/word/2010/wordprocessingShape" mc:Ignorable="w14 w15 w16se w16cid w16 w16cex w16sdtdh wp14">
+<w:ftr xmlns:wpc="http://schemas.microsoft.com/office/word/2010/wordprocessingCanvas" xmlns:cx="http://schemas.microsoft.com/office/drawing/2014/chartex" xmlns:cx1="http://schemas.microsoft.com/office/drawing/2015/9/8/chartex" xmlns:cx2="http://schemas.microsoft.com/office/drawing/2015/10/21/chartex" xmlns:cx3="http://schemas.microsoft.com/office/drawing/2016/5/9/chartex" xmlns:cx4="http://schemas.microsoft.com/office/drawing/2016/5/10/chartex" xmlns:cx5="http://schemas.microsoft.com/office/drawing/2016/5/11/chartex" xmlns:cx6="http://schemas.microsoft.com/office/drawing/2016/5/12/chartex" xmlns:cx7="http://schemas.microsoft.com/office/drawing/2016/5/13/chartex" xmlns:cx8="http://schemas.microsoft.com/office/drawing/2016/5/14/chartex" xmlns:mc="http://schemas.openxmlformats.org/markup-compatibility/2006" xmlns:aink="http://schemas.microsoft.com/office/drawing/2016/ink" xmlns:am3d="http://schemas.microsoft.com/office/drawing/2017/model3d" xmlns:o="urn:schemas-microsoft-com:office:office" xmlns:oel="http://schemas.microsoft.com/office/2019/extlst" xmlns:r="http://schemas.openxmlformats.org/officeDocument/2006/relationships" xmlns:m="http://schemas.openxmlformats.org/officeDocument/2006/math" xmlns:v="urn:schemas-microsoft-com:vml" xmlns:wp14="http://schemas.microsoft.com/office/word/2010/wordprocessingDrawing" xmlns:wp="http://schemas.openxmlformats.org/drawingml/2006/wordprocessingDrawing" xmlns:w10="urn:schemas-microsoft-com:office:word" xmlns:w="http://schemas.openxmlformats.org/wordprocessingml/2006/main" xmlns:w14="http://schemas.microsoft.com/office/word/2010/wordml" xmlns:w15="http://schemas.microsoft.com/office/word/2012/wordml" xmlns:w16cex="http://schemas.microsoft.com/office/word/2018/wordml/cex" xmlns:w16cid="http://schemas.microsoft.com/office/word/2016/wordml/cid" xmlns:w16="http://schemas.microsoft.com/office/word/2018/wordml" xmlns:w16sdtdh="http://schemas.microsoft.com/office/word/2020/wordml/sdtdatahash" xmlns:w16se="http://schemas.microsoft.com/office/word/2015/wordml/symex" xmlns:wpg="http://schemas.microsoft.com/office/word/2010/wordprocessingGroup" xmlns:wpi="http://schemas.microsoft.com/office/word/2010/wordprocessingInk" xmlns:wne="http://schemas.microsoft.com/office/word/2006/wordml" xmlns:wps="http://schemas.microsoft.com/office/word/2010/wordprocessingShape" mc:Ignorable="w14 w15 w16se w16cid w16 w16cex w16sdtdh wp14">
   <w:p>
     <w:pPr>
       <w:pStyle w:val="Footer"/>
@@ -14129,7 +14276,7 @@
 </file>
 
 <file path=word/footer2.xml><?xml version="1.0" encoding="utf-8"?>
-<w:ftr xmlns:wpc="http://schemas.microsoft.com/office/word/2010/wordprocessingCanvas" xmlns:cx="http://schemas.microsoft.com/office/drawing/2014/chartex" xmlns:cx1="http://schemas.microsoft.com/office/drawing/2015/9/8/chartex" xmlns:cx2="http://schemas.microsoft.com/office/drawing/2015/10/21/chartex" xmlns:cx3="http://schemas.microsoft.com/office/drawing/2016/5/9/chartex" xmlns:cx4="http://schemas.microsoft.com/office/drawing/2016/5/10/chartex" xmlns:cx5="http://schemas.microsoft.com/office/drawing/2016/5/11/chartex" xmlns:cx6="http://schemas.microsoft.com/office/drawing/2016/5/12/chartex" xmlns:cx7="http://schemas.microsoft.com/office/drawing/2016/5/13/chartex" xmlns:cx8="http://schemas.microsoft.com/office/drawing/2016/5/14/chartex" xmlns:mc="http://schemas.openxmlformats.org/markup-compatibility/2006" xmlns:aink="http://schemas.microsoft.com/office/drawing/2016/ink" xmlns:am3d="http://schemas.microsoft.com/office/drawing/2017/model3d" xmlns:o="urn:schemas-microsoft-com:office:office" xmlns:r="http://schemas.openxmlformats.org/officeDocument/2006/relationships" xmlns:m="http://schemas.openxmlformats.org/officeDocument/2006/math" xmlns:v="urn:schemas-microsoft-com:vml" xmlns:wp14="http://schemas.microsoft.com/office/word/2010/wordprocessingDrawing" xmlns:wp="http://schemas.openxmlformats.org/drawingml/2006/wordprocessingDrawing" xmlns:w10="urn:schemas-microsoft-com:office:word" xmlns:w="http://schemas.openxmlformats.org/wordprocessingml/2006/main" xmlns:w14="http://schemas.microsoft.com/office/word/2010/wordml" xmlns:w15="http://schemas.microsoft.com/office/word/2012/wordml" xmlns:w16cex="http://schemas.microsoft.com/office/word/2018/wordml/cex" xmlns:w16cid="http://schemas.microsoft.com/office/word/2016/wordml/cid" xmlns:w16="http://schemas.microsoft.com/office/word/2018/wordml" xmlns:w16sdtdh="http://schemas.microsoft.com/office/word/2020/wordml/sdtdatahash" xmlns:w16se="http://schemas.microsoft.com/office/word/2015/wordml/symex" xmlns:wpg="http://schemas.microsoft.com/office/word/2010/wordprocessingGroup" xmlns:wpi="http://schemas.microsoft.com/office/word/2010/wordprocessingInk" xmlns:wne="http://schemas.microsoft.com/office/word/2006/wordml" xmlns:wps="http://schemas.microsoft.com/office/word/2010/wordprocessingShape" mc:Ignorable="w14 w15 w16se w16cid w16 w16cex w16sdtdh wp14">
+<w:ftr xmlns:wpc="http://schemas.microsoft.com/office/word/2010/wordprocessingCanvas" xmlns:cx="http://schemas.microsoft.com/office/drawing/2014/chartex" xmlns:cx1="http://schemas.microsoft.com/office/drawing/2015/9/8/chartex" xmlns:cx2="http://schemas.microsoft.com/office/drawing/2015/10/21/chartex" xmlns:cx3="http://schemas.microsoft.com/office/drawing/2016/5/9/chartex" xmlns:cx4="http://schemas.microsoft.com/office/drawing/2016/5/10/chartex" xmlns:cx5="http://schemas.microsoft.com/office/drawing/2016/5/11/chartex" xmlns:cx6="http://schemas.microsoft.com/office/drawing/2016/5/12/chartex" xmlns:cx7="http://schemas.microsoft.com/office/drawing/2016/5/13/chartex" xmlns:cx8="http://schemas.microsoft.com/office/drawing/2016/5/14/chartex" xmlns:mc="http://schemas.openxmlformats.org/markup-compatibility/2006" xmlns:aink="http://schemas.microsoft.com/office/drawing/2016/ink" xmlns:am3d="http://schemas.microsoft.com/office/drawing/2017/model3d" xmlns:o="urn:schemas-microsoft-com:office:office" xmlns:oel="http://schemas.microsoft.com/office/2019/extlst" xmlns:r="http://schemas.openxmlformats.org/officeDocument/2006/relationships" xmlns:m="http://schemas.openxmlformats.org/officeDocument/2006/math" xmlns:v="urn:schemas-microsoft-com:vml" xmlns:wp14="http://schemas.microsoft.com/office/word/2010/wordprocessingDrawing" xmlns:wp="http://schemas.openxmlformats.org/drawingml/2006/wordprocessingDrawing" xmlns:w10="urn:schemas-microsoft-com:office:word" xmlns:w="http://schemas.openxmlformats.org/wordprocessingml/2006/main" xmlns:w14="http://schemas.microsoft.com/office/word/2010/wordml" xmlns:w15="http://schemas.microsoft.com/office/word/2012/wordml" xmlns:w16cex="http://schemas.microsoft.com/office/word/2018/wordml/cex" xmlns:w16cid="http://schemas.microsoft.com/office/word/2016/wordml/cid" xmlns:w16="http://schemas.microsoft.com/office/word/2018/wordml" xmlns:w16sdtdh="http://schemas.microsoft.com/office/word/2020/wordml/sdtdatahash" xmlns:w16se="http://schemas.microsoft.com/office/word/2015/wordml/symex" xmlns:wpg="http://schemas.microsoft.com/office/word/2010/wordprocessingGroup" xmlns:wpi="http://schemas.microsoft.com/office/word/2010/wordprocessingInk" xmlns:wne="http://schemas.microsoft.com/office/word/2006/wordml" xmlns:wps="http://schemas.microsoft.com/office/word/2010/wordprocessingShape" mc:Ignorable="w14 w15 w16se w16cid w16 w16cex w16sdtdh wp14">
   <w:sdt>
     <w:sdtPr>
       <w:rPr>
@@ -14437,7 +14584,7 @@
 </file>
 
 <file path=word/footer3.xml><?xml version="1.0" encoding="utf-8"?>
-<w:ftr xmlns:wpc="http://schemas.microsoft.com/office/word/2010/wordprocessingCanvas" xmlns:cx="http://schemas.microsoft.com/office/drawing/2014/chartex" xmlns:cx1="http://schemas.microsoft.com/office/drawing/2015/9/8/chartex" xmlns:cx2="http://schemas.microsoft.com/office/drawing/2015/10/21/chartex" xmlns:cx3="http://schemas.microsoft.com/office/drawing/2016/5/9/chartex" xmlns:cx4="http://schemas.microsoft.com/office/drawing/2016/5/10/chartex" xmlns:cx5="http://schemas.microsoft.com/office/drawing/2016/5/11/chartex" xmlns:cx6="http://schemas.microsoft.com/office/drawing/2016/5/12/chartex" xmlns:cx7="http://schemas.microsoft.com/office/drawing/2016/5/13/chartex" xmlns:cx8="http://schemas.microsoft.com/office/drawing/2016/5/14/chartex" xmlns:mc="http://schemas.openxmlformats.org/markup-compatibility/2006" xmlns:aink="http://schemas.microsoft.com/office/drawing/2016/ink" xmlns:am3d="http://schemas.microsoft.com/office/drawing/2017/model3d" xmlns:o="urn:schemas-microsoft-com:office:office" xmlns:r="http://schemas.openxmlformats.org/officeDocument/2006/relationships" xmlns:m="http://schemas.openxmlformats.org/officeDocument/2006/math" xmlns:v="urn:schemas-microsoft-com:vml" xmlns:wp14="http://schemas.microsoft.com/office/word/2010/wordprocessingDrawing" xmlns:wp="http://schemas.openxmlformats.org/drawingml/2006/wordprocessingDrawing" xmlns:w10="urn:schemas-microsoft-com:office:word" xmlns:w="http://schemas.openxmlformats.org/wordprocessingml/2006/main" xmlns:w14="http://schemas.microsoft.com/office/word/2010/wordml" xmlns:w15="http://schemas.microsoft.com/office/word/2012/wordml" xmlns:w16cex="http://schemas.microsoft.com/office/word/2018/wordml/cex" xmlns:w16cid="http://schemas.microsoft.com/office/word/2016/wordml/cid" xmlns:w16="http://schemas.microsoft.com/office/word/2018/wordml" xmlns:w16sdtdh="http://schemas.microsoft.com/office/word/2020/wordml/sdtdatahash" xmlns:w16se="http://schemas.microsoft.com/office/word/2015/wordml/symex" xmlns:wpg="http://schemas.microsoft.com/office/word/2010/wordprocessingGroup" xmlns:wpi="http://schemas.microsoft.com/office/word/2010/wordprocessingInk" xmlns:wne="http://schemas.microsoft.com/office/word/2006/wordml" xmlns:wps="http://schemas.microsoft.com/office/word/2010/wordprocessingShape" mc:Ignorable="w14 w15 w16se w16cid w16 w16cex w16sdtdh wp14">
+<w:ftr xmlns:wpc="http://schemas.microsoft.com/office/word/2010/wordprocessingCanvas" xmlns:cx="http://schemas.microsoft.com/office/drawing/2014/chartex" xmlns:cx1="http://schemas.microsoft.com/office/drawing/2015/9/8/chartex" xmlns:cx2="http://schemas.microsoft.com/office/drawing/2015/10/21/chartex" xmlns:cx3="http://schemas.microsoft.com/office/drawing/2016/5/9/chartex" xmlns:cx4="http://schemas.microsoft.com/office/drawing/2016/5/10/chartex" xmlns:cx5="http://schemas.microsoft.com/office/drawing/2016/5/11/chartex" xmlns:cx6="http://schemas.microsoft.com/office/drawing/2016/5/12/chartex" xmlns:cx7="http://schemas.microsoft.com/office/drawing/2016/5/13/chartex" xmlns:cx8="http://schemas.microsoft.com/office/drawing/2016/5/14/chartex" xmlns:mc="http://schemas.openxmlformats.org/markup-compatibility/2006" xmlns:aink="http://schemas.microsoft.com/office/drawing/2016/ink" xmlns:am3d="http://schemas.microsoft.com/office/drawing/2017/model3d" xmlns:o="urn:schemas-microsoft-com:office:office" xmlns:oel="http://schemas.microsoft.com/office/2019/extlst" xmlns:r="http://schemas.openxmlformats.org/officeDocument/2006/relationships" xmlns:m="http://schemas.openxmlformats.org/officeDocument/2006/math" xmlns:v="urn:schemas-microsoft-com:vml" xmlns:wp14="http://schemas.microsoft.com/office/word/2010/wordprocessingDrawing" xmlns:wp="http://schemas.openxmlformats.org/drawingml/2006/wordprocessingDrawing" xmlns:w10="urn:schemas-microsoft-com:office:word" xmlns:w="http://schemas.openxmlformats.org/wordprocessingml/2006/main" xmlns:w14="http://schemas.microsoft.com/office/word/2010/wordml" xmlns:w15="http://schemas.microsoft.com/office/word/2012/wordml" xmlns:w16cex="http://schemas.microsoft.com/office/word/2018/wordml/cex" xmlns:w16cid="http://schemas.microsoft.com/office/word/2016/wordml/cid" xmlns:w16="http://schemas.microsoft.com/office/word/2018/wordml" xmlns:w16sdtdh="http://schemas.microsoft.com/office/word/2020/wordml/sdtdatahash" xmlns:w16se="http://schemas.microsoft.com/office/word/2015/wordml/symex" xmlns:wpg="http://schemas.microsoft.com/office/word/2010/wordprocessingGroup" xmlns:wpi="http://schemas.microsoft.com/office/word/2010/wordprocessingInk" xmlns:wne="http://schemas.microsoft.com/office/word/2006/wordml" xmlns:wps="http://schemas.microsoft.com/office/word/2010/wordprocessingShape" mc:Ignorable="w14 w15 w16se w16cid w16 w16cex w16sdtdh wp14">
   <w:p>
     <w:pPr>
       <w:pStyle w:val="Footer"/>
@@ -14447,7 +14594,7 @@
 </file>
 
 <file path=word/footnotes.xml><?xml version="1.0" encoding="utf-8"?>
-<w:footnotes xmlns:wpc="http://schemas.microsoft.com/office/word/2010/wordprocessingCanvas" xmlns:cx="http://schemas.microsoft.com/office/drawing/2014/chartex" xmlns:cx1="http://schemas.microsoft.com/office/drawing/2015/9/8/chartex" xmlns:cx2="http://schemas.microsoft.com/office/drawing/2015/10/21/chartex" xmlns:cx3="http://schemas.microsoft.com/office/drawing/2016/5/9/chartex" xmlns:cx4="http://schemas.microsoft.com/office/drawing/2016/5/10/chartex" xmlns:cx5="http://schemas.microsoft.com/office/drawing/2016/5/11/chartex" xmlns:cx6="http://schemas.microsoft.com/office/drawing/2016/5/12/chartex" xmlns:cx7="http://schemas.microsoft.com/office/drawing/2016/5/13/chartex" xmlns:cx8="http://schemas.microsoft.com/office/drawing/2016/5/14/chartex" xmlns:mc="http://schemas.openxmlformats.org/markup-compatibility/2006" xmlns:aink="http://schemas.microsoft.com/office/drawing/2016/ink" xmlns:am3d="http://schemas.microsoft.com/office/drawing/2017/model3d" xmlns:o="urn:schemas-microsoft-com:office:office" xmlns:r="http://schemas.openxmlformats.org/officeDocument/2006/relationships" xmlns:m="http://schemas.openxmlformats.org/officeDocument/2006/math" xmlns:v="urn:schemas-microsoft-com:vml" xmlns:wp14="http://schemas.microsoft.com/office/word/2010/wordprocessingDrawing" xmlns:wp="http://schemas.openxmlformats.org/drawingml/2006/wordprocessingDrawing" xmlns:w10="urn:schemas-microsoft-com:office:word" xmlns:w="http://schemas.openxmlformats.org/wordprocessingml/2006/main" xmlns:w14="http://schemas.microsoft.com/office/word/2010/wordml" xmlns:w15="http://schemas.microsoft.com/office/word/2012/wordml" xmlns:w16cex="http://schemas.microsoft.com/office/word/2018/wordml/cex" xmlns:w16cid="http://schemas.microsoft.com/office/word/2016/wordml/cid" xmlns:w16="http://schemas.microsoft.com/office/word/2018/wordml" xmlns:w16sdtdh="http://schemas.microsoft.com/office/word/2020/wordml/sdtdatahash" xmlns:w16se="http://schemas.microsoft.com/office/word/2015/wordml/symex" xmlns:wpg="http://schemas.microsoft.com/office/word/2010/wordprocessingGroup" xmlns:wpi="http://schemas.microsoft.com/office/word/2010/wordprocessingInk" xmlns:wne="http://schemas.microsoft.com/office/word/2006/wordml" xmlns:wps="http://schemas.microsoft.com/office/word/2010/wordprocessingShape" mc:Ignorable="w14 w15 w16se w16cid w16 w16cex w16sdtdh wp14">
+<w:footnotes xmlns:wpc="http://schemas.microsoft.com/office/word/2010/wordprocessingCanvas" xmlns:cx="http://schemas.microsoft.com/office/drawing/2014/chartex" xmlns:cx1="http://schemas.microsoft.com/office/drawing/2015/9/8/chartex" xmlns:cx2="http://schemas.microsoft.com/office/drawing/2015/10/21/chartex" xmlns:cx3="http://schemas.microsoft.com/office/drawing/2016/5/9/chartex" xmlns:cx4="http://schemas.microsoft.com/office/drawing/2016/5/10/chartex" xmlns:cx5="http://schemas.microsoft.com/office/drawing/2016/5/11/chartex" xmlns:cx6="http://schemas.microsoft.com/office/drawing/2016/5/12/chartex" xmlns:cx7="http://schemas.microsoft.com/office/drawing/2016/5/13/chartex" xmlns:cx8="http://schemas.microsoft.com/office/drawing/2016/5/14/chartex" xmlns:mc="http://schemas.openxmlformats.org/markup-compatibility/2006" xmlns:aink="http://schemas.microsoft.com/office/drawing/2016/ink" xmlns:am3d="http://schemas.microsoft.com/office/drawing/2017/model3d" xmlns:o="urn:schemas-microsoft-com:office:office" xmlns:oel="http://schemas.microsoft.com/office/2019/extlst" xmlns:r="http://schemas.openxmlformats.org/officeDocument/2006/relationships" xmlns:m="http://schemas.openxmlformats.org/officeDocument/2006/math" xmlns:v="urn:schemas-microsoft-com:vml" xmlns:wp14="http://schemas.microsoft.com/office/word/2010/wordprocessingDrawing" xmlns:wp="http://schemas.openxmlformats.org/drawingml/2006/wordprocessingDrawing" xmlns:w10="urn:schemas-microsoft-com:office:word" xmlns:w="http://schemas.openxmlformats.org/wordprocessingml/2006/main" xmlns:w14="http://schemas.microsoft.com/office/word/2010/wordml" xmlns:w15="http://schemas.microsoft.com/office/word/2012/wordml" xmlns:w16cex="http://schemas.microsoft.com/office/word/2018/wordml/cex" xmlns:w16cid="http://schemas.microsoft.com/office/word/2016/wordml/cid" xmlns:w16="http://schemas.microsoft.com/office/word/2018/wordml" xmlns:w16sdtdh="http://schemas.microsoft.com/office/word/2020/wordml/sdtdatahash" xmlns:w16se="http://schemas.microsoft.com/office/word/2015/wordml/symex" xmlns:wpg="http://schemas.microsoft.com/office/word/2010/wordprocessingGroup" xmlns:wpi="http://schemas.microsoft.com/office/word/2010/wordprocessingInk" xmlns:wne="http://schemas.microsoft.com/office/word/2006/wordml" xmlns:wps="http://schemas.microsoft.com/office/word/2010/wordprocessingShape" mc:Ignorable="w14 w15 w16se w16cid w16 w16cex w16sdtdh wp14">
   <w:footnote w:type="separator" w:id="-1">
     <w:p>
       <w:r>
@@ -14466,7 +14613,7 @@
 </file>
 
 <file path=word/header1.xml><?xml version="1.0" encoding="utf-8"?>
-<w:hdr xmlns:wpc="http://schemas.microsoft.com/office/word/2010/wordprocessingCanvas" xmlns:cx="http://schemas.microsoft.com/office/drawing/2014/chartex" xmlns:cx1="http://schemas.microsoft.com/office/drawing/2015/9/8/chartex" xmlns:cx2="http://schemas.microsoft.com/office/drawing/2015/10/21/chartex" xmlns:cx3="http://schemas.microsoft.com/office/drawing/2016/5/9/chartex" xmlns:cx4="http://schemas.microsoft.com/office/drawing/2016/5/10/chartex" xmlns:cx5="http://schemas.microsoft.com/office/drawing/2016/5/11/chartex" xmlns:cx6="http://schemas.microsoft.com/office/drawing/2016/5/12/chartex" xmlns:cx7="http://schemas.microsoft.com/office/drawing/2016/5/13/chartex" xmlns:cx8="http://schemas.microsoft.com/office/drawing/2016/5/14/chartex" xmlns:mc="http://schemas.openxmlformats.org/markup-compatibility/2006" xmlns:aink="http://schemas.microsoft.com/office/drawing/2016/ink" xmlns:am3d="http://schemas.microsoft.com/office/drawing/2017/model3d" xmlns:o="urn:schemas-microsoft-com:office:office" xmlns:r="http://schemas.openxmlformats.org/officeDocument/2006/relationships" xmlns:m="http://schemas.openxmlformats.org/officeDocument/2006/math" xmlns:v="urn:schemas-microsoft-com:vml" xmlns:wp14="http://schemas.microsoft.com/office/word/2010/wordprocessingDrawing" xmlns:wp="http://schemas.openxmlformats.org/drawingml/2006/wordprocessingDrawing" xmlns:w10="urn:schemas-microsoft-com:office:word" xmlns:w="http://schemas.openxmlformats.org/wordprocessingml/2006/main" xmlns:w14="http://schemas.microsoft.com/office/word/2010/wordml" xmlns:w15="http://schemas.microsoft.com/office/word/2012/wordml" xmlns:w16cex="http://schemas.microsoft.com/office/word/2018/wordml/cex" xmlns:w16cid="http://schemas.microsoft.com/office/word/2016/wordml/cid" xmlns:w16="http://schemas.microsoft.com/office/word/2018/wordml" xmlns:w16sdtdh="http://schemas.microsoft.com/office/word/2020/wordml/sdtdatahash" xmlns:w16se="http://schemas.microsoft.com/office/word/2015/wordml/symex" xmlns:wpg="http://schemas.microsoft.com/office/word/2010/wordprocessingGroup" xmlns:wpi="http://schemas.microsoft.com/office/word/2010/wordprocessingInk" xmlns:wne="http://schemas.microsoft.com/office/word/2006/wordml" xmlns:wps="http://schemas.microsoft.com/office/word/2010/wordprocessingShape" mc:Ignorable="w14 w15 w16se w16cid w16 w16cex w16sdtdh wp14">
+<w:hdr xmlns:wpc="http://schemas.microsoft.com/office/word/2010/wordprocessingCanvas" xmlns:cx="http://schemas.microsoft.com/office/drawing/2014/chartex" xmlns:cx1="http://schemas.microsoft.com/office/drawing/2015/9/8/chartex" xmlns:cx2="http://schemas.microsoft.com/office/drawing/2015/10/21/chartex" xmlns:cx3="http://schemas.microsoft.com/office/drawing/2016/5/9/chartex" xmlns:cx4="http://schemas.microsoft.com/office/drawing/2016/5/10/chartex" xmlns:cx5="http://schemas.microsoft.com/office/drawing/2016/5/11/chartex" xmlns:cx6="http://schemas.microsoft.com/office/drawing/2016/5/12/chartex" xmlns:cx7="http://schemas.microsoft.com/office/drawing/2016/5/13/chartex" xmlns:cx8="http://schemas.microsoft.com/office/drawing/2016/5/14/chartex" xmlns:mc="http://schemas.openxmlformats.org/markup-compatibility/2006" xmlns:aink="http://schemas.microsoft.com/office/drawing/2016/ink" xmlns:am3d="http://schemas.microsoft.com/office/drawing/2017/model3d" xmlns:o="urn:schemas-microsoft-com:office:office" xmlns:oel="http://schemas.microsoft.com/office/2019/extlst" xmlns:r="http://schemas.openxmlformats.org/officeDocument/2006/relationships" xmlns:m="http://schemas.openxmlformats.org/officeDocument/2006/math" xmlns:v="urn:schemas-microsoft-com:vml" xmlns:wp14="http://schemas.microsoft.com/office/word/2010/wordprocessingDrawing" xmlns:wp="http://schemas.openxmlformats.org/drawingml/2006/wordprocessingDrawing" xmlns:w10="urn:schemas-microsoft-com:office:word" xmlns:w="http://schemas.openxmlformats.org/wordprocessingml/2006/main" xmlns:w14="http://schemas.microsoft.com/office/word/2010/wordml" xmlns:w15="http://schemas.microsoft.com/office/word/2012/wordml" xmlns:w16cex="http://schemas.microsoft.com/office/word/2018/wordml/cex" xmlns:w16cid="http://schemas.microsoft.com/office/word/2016/wordml/cid" xmlns:w16="http://schemas.microsoft.com/office/word/2018/wordml" xmlns:w16sdtdh="http://schemas.microsoft.com/office/word/2020/wordml/sdtdatahash" xmlns:w16se="http://schemas.microsoft.com/office/word/2015/wordml/symex" xmlns:wpg="http://schemas.microsoft.com/office/word/2010/wordprocessingGroup" xmlns:wpi="http://schemas.microsoft.com/office/word/2010/wordprocessingInk" xmlns:wne="http://schemas.microsoft.com/office/word/2006/wordml" xmlns:wps="http://schemas.microsoft.com/office/word/2010/wordprocessingShape" mc:Ignorable="w14 w15 w16se w16cid w16 w16cex w16sdtdh wp14">
   <w:p>
     <w:pPr>
       <w:pStyle w:val="Header"/>
@@ -14476,7 +14623,7 @@
 </file>
 
 <file path=word/header2.xml><?xml version="1.0" encoding="utf-8"?>
-<w:hdr xmlns:wpc="http://schemas.microsoft.com/office/word/2010/wordprocessingCanvas" xmlns:cx="http://schemas.microsoft.com/office/drawing/2014/chartex" xmlns:cx1="http://schemas.microsoft.com/office/drawing/2015/9/8/chartex" xmlns:cx2="http://schemas.microsoft.com/office/drawing/2015/10/21/chartex" xmlns:cx3="http://schemas.microsoft.com/office/drawing/2016/5/9/chartex" xmlns:cx4="http://schemas.microsoft.com/office/drawing/2016/5/10/chartex" xmlns:cx5="http://schemas.microsoft.com/office/drawing/2016/5/11/chartex" xmlns:cx6="http://schemas.microsoft.com/office/drawing/2016/5/12/chartex" xmlns:cx7="http://schemas.microsoft.com/office/drawing/2016/5/13/chartex" xmlns:cx8="http://schemas.microsoft.com/office/drawing/2016/5/14/chartex" xmlns:mc="http://schemas.openxmlformats.org/markup-compatibility/2006" xmlns:aink="http://schemas.microsoft.com/office/drawing/2016/ink" xmlns:am3d="http://schemas.microsoft.com/office/drawing/2017/model3d" xmlns:o="urn:schemas-microsoft-com:office:office" xmlns:r="http://schemas.openxmlformats.org/officeDocument/2006/relationships" xmlns:m="http://schemas.openxmlformats.org/officeDocument/2006/math" xmlns:v="urn:schemas-microsoft-com:vml" xmlns:wp14="http://schemas.microsoft.com/office/word/2010/wordprocessingDrawing" xmlns:wp="http://schemas.openxmlformats.org/drawingml/2006/wordprocessingDrawing" xmlns:w10="urn:schemas-microsoft-com:office:word" xmlns:w="http://schemas.openxmlformats.org/wordprocessingml/2006/main" xmlns:w14="http://schemas.microsoft.com/office/word/2010/wordml" xmlns:w15="http://schemas.microsoft.com/office/word/2012/wordml" xmlns:w16cex="http://schemas.microsoft.com/office/word/2018/wordml/cex" xmlns:w16cid="http://schemas.microsoft.com/office/word/2016/wordml/cid" xmlns:w16="http://schemas.microsoft.com/office/word/2018/wordml" xmlns:w16sdtdh="http://schemas.microsoft.com/office/word/2020/wordml/sdtdatahash" xmlns:w16se="http://schemas.microsoft.com/office/word/2015/wordml/symex" xmlns:wpg="http://schemas.microsoft.com/office/word/2010/wordprocessingGroup" xmlns:wpi="http://schemas.microsoft.com/office/word/2010/wordprocessingInk" xmlns:wne="http://schemas.microsoft.com/office/word/2006/wordml" xmlns:wps="http://schemas.microsoft.com/office/word/2010/wordprocessingShape" mc:Ignorable="w14 w15 w16se w16cid w16 w16cex w16sdtdh wp14">
+<w:hdr xmlns:wpc="http://schemas.microsoft.com/office/word/2010/wordprocessingCanvas" xmlns:cx="http://schemas.microsoft.com/office/drawing/2014/chartex" xmlns:cx1="http://schemas.microsoft.com/office/drawing/2015/9/8/chartex" xmlns:cx2="http://schemas.microsoft.com/office/drawing/2015/10/21/chartex" xmlns:cx3="http://schemas.microsoft.com/office/drawing/2016/5/9/chartex" xmlns:cx4="http://schemas.microsoft.com/office/drawing/2016/5/10/chartex" xmlns:cx5="http://schemas.microsoft.com/office/drawing/2016/5/11/chartex" xmlns:cx6="http://schemas.microsoft.com/office/drawing/2016/5/12/chartex" xmlns:cx7="http://schemas.microsoft.com/office/drawing/2016/5/13/chartex" xmlns:cx8="http://schemas.microsoft.com/office/drawing/2016/5/14/chartex" xmlns:mc="http://schemas.openxmlformats.org/markup-compatibility/2006" xmlns:aink="http://schemas.microsoft.com/office/drawing/2016/ink" xmlns:am3d="http://schemas.microsoft.com/office/drawing/2017/model3d" xmlns:o="urn:schemas-microsoft-com:office:office" xmlns:oel="http://schemas.microsoft.com/office/2019/extlst" xmlns:r="http://schemas.openxmlformats.org/officeDocument/2006/relationships" xmlns:m="http://schemas.openxmlformats.org/officeDocument/2006/math" xmlns:v="urn:schemas-microsoft-com:vml" xmlns:wp14="http://schemas.microsoft.com/office/word/2010/wordprocessingDrawing" xmlns:wp="http://schemas.openxmlformats.org/drawingml/2006/wordprocessingDrawing" xmlns:w10="urn:schemas-microsoft-com:office:word" xmlns:w="http://schemas.openxmlformats.org/wordprocessingml/2006/main" xmlns:w14="http://schemas.microsoft.com/office/word/2010/wordml" xmlns:w15="http://schemas.microsoft.com/office/word/2012/wordml" xmlns:w16cex="http://schemas.microsoft.com/office/word/2018/wordml/cex" xmlns:w16cid="http://schemas.microsoft.com/office/word/2016/wordml/cid" xmlns:w16="http://schemas.microsoft.com/office/word/2018/wordml" xmlns:w16sdtdh="http://schemas.microsoft.com/office/word/2020/wordml/sdtdatahash" xmlns:w16se="http://schemas.microsoft.com/office/word/2015/wordml/symex" xmlns:wpg="http://schemas.microsoft.com/office/word/2010/wordprocessingGroup" xmlns:wpi="http://schemas.microsoft.com/office/word/2010/wordprocessingInk" xmlns:wne="http://schemas.microsoft.com/office/word/2006/wordml" xmlns:wps="http://schemas.microsoft.com/office/word/2010/wordprocessingShape" mc:Ignorable="w14 w15 w16se w16cid w16 w16cex w16sdtdh wp14">
   <w:p>
     <w:pPr>
       <w:pStyle w:val="Header"/>
@@ -14500,7 +14647,7 @@
 </file>
 
 <file path=word/header3.xml><?xml version="1.0" encoding="utf-8"?>
-<w:hdr xmlns:wpc="http://schemas.microsoft.com/office/word/2010/wordprocessingCanvas" xmlns:cx="http://schemas.microsoft.com/office/drawing/2014/chartex" xmlns:cx1="http://schemas.microsoft.com/office/drawing/2015/9/8/chartex" xmlns:cx2="http://schemas.microsoft.com/office/drawing/2015/10/21/chartex" xmlns:cx3="http://schemas.microsoft.com/office/drawing/2016/5/9/chartex" xmlns:cx4="http://schemas.microsoft.com/office/drawing/2016/5/10/chartex" xmlns:cx5="http://schemas.microsoft.com/office/drawing/2016/5/11/chartex" xmlns:cx6="http://schemas.microsoft.com/office/drawing/2016/5/12/chartex" xmlns:cx7="http://schemas.microsoft.com/office/drawing/2016/5/13/chartex" xmlns:cx8="http://schemas.microsoft.com/office/drawing/2016/5/14/chartex" xmlns:mc="http://schemas.openxmlformats.org/markup-compatibility/2006" xmlns:aink="http://schemas.microsoft.com/office/drawing/2016/ink" xmlns:am3d="http://schemas.microsoft.com/office/drawing/2017/model3d" xmlns:o="urn:schemas-microsoft-com:office:office" xmlns:r="http://schemas.openxmlformats.org/officeDocument/2006/relationships" xmlns:m="http://schemas.openxmlformats.org/officeDocument/2006/math" xmlns:v="urn:schemas-microsoft-com:vml" xmlns:wp14="http://schemas.microsoft.com/office/word/2010/wordprocessingDrawing" xmlns:wp="http://schemas.openxmlformats.org/drawingml/2006/wordprocessingDrawing" xmlns:w10="urn:schemas-microsoft-com:office:word" xmlns:w="http://schemas.openxmlformats.org/wordprocessingml/2006/main" xmlns:w14="http://schemas.microsoft.com/office/word/2010/wordml" xmlns:w15="http://schemas.microsoft.com/office/word/2012/wordml" xmlns:w16cex="http://schemas.microsoft.com/office/word/2018/wordml/cex" xmlns:w16cid="http://schemas.microsoft.com/office/word/2016/wordml/cid" xmlns:w16="http://schemas.microsoft.com/office/word/2018/wordml" xmlns:w16sdtdh="http://schemas.microsoft.com/office/word/2020/wordml/sdtdatahash" xmlns:w16se="http://schemas.microsoft.com/office/word/2015/wordml/symex" xmlns:wpg="http://schemas.microsoft.com/office/word/2010/wordprocessingGroup" xmlns:wpi="http://schemas.microsoft.com/office/word/2010/wordprocessingInk" xmlns:wne="http://schemas.microsoft.com/office/word/2006/wordml" xmlns:wps="http://schemas.microsoft.com/office/word/2010/wordprocessingShape" mc:Ignorable="w14 w15 w16se w16cid w16 w16cex w16sdtdh wp14">
+<w:hdr xmlns:wpc="http://schemas.microsoft.com/office/word/2010/wordprocessingCanvas" xmlns:cx="http://schemas.microsoft.com/office/drawing/2014/chartex" xmlns:cx1="http://schemas.microsoft.com/office/drawing/2015/9/8/chartex" xmlns:cx2="http://schemas.microsoft.com/office/drawing/2015/10/21/chartex" xmlns:cx3="http://schemas.microsoft.com/office/drawing/2016/5/9/chartex" xmlns:cx4="http://schemas.microsoft.com/office/drawing/2016/5/10/chartex" xmlns:cx5="http://schemas.microsoft.com/office/drawing/2016/5/11/chartex" xmlns:cx6="http://schemas.microsoft.com/office/drawing/2016/5/12/chartex" xmlns:cx7="http://schemas.microsoft.com/office/drawing/2016/5/13/chartex" xmlns:cx8="http://schemas.microsoft.com/office/drawing/2016/5/14/chartex" xmlns:mc="http://schemas.openxmlformats.org/markup-compatibility/2006" xmlns:aink="http://schemas.microsoft.com/office/drawing/2016/ink" xmlns:am3d="http://schemas.microsoft.com/office/drawing/2017/model3d" xmlns:o="urn:schemas-microsoft-com:office:office" xmlns:oel="http://schemas.microsoft.com/office/2019/extlst" xmlns:r="http://schemas.openxmlformats.org/officeDocument/2006/relationships" xmlns:m="http://schemas.openxmlformats.org/officeDocument/2006/math" xmlns:v="urn:schemas-microsoft-com:vml" xmlns:wp14="http://schemas.microsoft.com/office/word/2010/wordprocessingDrawing" xmlns:wp="http://schemas.openxmlformats.org/drawingml/2006/wordprocessingDrawing" xmlns:w10="urn:schemas-microsoft-com:office:word" xmlns:w="http://schemas.openxmlformats.org/wordprocessingml/2006/main" xmlns:w14="http://schemas.microsoft.com/office/word/2010/wordml" xmlns:w15="http://schemas.microsoft.com/office/word/2012/wordml" xmlns:w16cex="http://schemas.microsoft.com/office/word/2018/wordml/cex" xmlns:w16cid="http://schemas.microsoft.com/office/word/2016/wordml/cid" xmlns:w16="http://schemas.microsoft.com/office/word/2018/wordml" xmlns:w16sdtdh="http://schemas.microsoft.com/office/word/2020/wordml/sdtdatahash" xmlns:w16se="http://schemas.microsoft.com/office/word/2015/wordml/symex" xmlns:wpg="http://schemas.microsoft.com/office/word/2010/wordprocessingGroup" xmlns:wpi="http://schemas.microsoft.com/office/word/2010/wordprocessingInk" xmlns:wne="http://schemas.microsoft.com/office/word/2006/wordml" xmlns:wps="http://schemas.microsoft.com/office/word/2010/wordprocessingShape" mc:Ignorable="w14 w15 w16se w16cid w16 w16cex w16sdtdh wp14">
   <w:p>
     <w:pPr>
       <w:pStyle w:val="Header"/>
@@ -14510,7 +14657,7 @@
 </file>
 
 <file path=word/numbering.xml><?xml version="1.0" encoding="utf-8"?>
-<w:numbering xmlns:wpc="http://schemas.microsoft.com/office/word/2010/wordprocessingCanvas" xmlns:cx="http://schemas.microsoft.com/office/drawing/2014/chartex" xmlns:cx1="http://schemas.microsoft.com/office/drawing/2015/9/8/chartex" xmlns:cx2="http://schemas.microsoft.com/office/drawing/2015/10/21/chartex" xmlns:cx3="http://schemas.microsoft.com/office/drawing/2016/5/9/chartex" xmlns:cx4="http://schemas.microsoft.com/office/drawing/2016/5/10/chartex" xmlns:cx5="http://schemas.microsoft.com/office/drawing/2016/5/11/chartex" xmlns:cx6="http://schemas.microsoft.com/office/drawing/2016/5/12/chartex" xmlns:cx7="http://schemas.microsoft.com/office/drawing/2016/5/13/chartex" xmlns:cx8="http://schemas.microsoft.com/office/drawing/2016/5/14/chartex" xmlns:mc="http://schemas.openxmlformats.org/markup-compatibility/2006" xmlns:aink="http://schemas.microsoft.com/office/drawing/2016/ink" xmlns:am3d="http://schemas.microsoft.com/office/drawing/2017/model3d" xmlns:o="urn:schemas-microsoft-com:office:office" xmlns:r="http://schemas.openxmlformats.org/officeDocument/2006/relationships" xmlns:m="http://schemas.openxmlformats.org/officeDocument/2006/math" xmlns:v="urn:schemas-microsoft-com:vml" xmlns:wp14="http://schemas.microsoft.com/office/word/2010/wordprocessingDrawing" xmlns:wp="http://schemas.openxmlformats.org/drawingml/2006/wordprocessingDrawing" xmlns:w10="urn:schemas-microsoft-com:office:word" xmlns:w="http://schemas.openxmlformats.org/wordprocessingml/2006/main" xmlns:w14="http://schemas.microsoft.com/office/word/2010/wordml" xmlns:w15="http://schemas.microsoft.com/office/word/2012/wordml" xmlns:w16cex="http://schemas.microsoft.com/office/word/2018/wordml/cex" xmlns:w16cid="http://schemas.microsoft.com/office/word/2016/wordml/cid" xmlns:w16="http://schemas.microsoft.com/office/word/2018/wordml" xmlns:w16sdtdh="http://schemas.microsoft.com/office/word/2020/wordml/sdtdatahash" xmlns:w16se="http://schemas.microsoft.com/office/word/2015/wordml/symex" xmlns:wpg="http://schemas.microsoft.com/office/word/2010/wordprocessingGroup" xmlns:wpi="http://schemas.microsoft.com/office/word/2010/wordprocessingInk" xmlns:wne="http://schemas.microsoft.com/office/word/2006/wordml" xmlns:wps="http://schemas.microsoft.com/office/word/2010/wordprocessingShape" mc:Ignorable="w14 w15 w16se w16cid w16 w16cex w16sdtdh wp14">
+<w:numbering xmlns:wpc="http://schemas.microsoft.com/office/word/2010/wordprocessingCanvas" xmlns:cx="http://schemas.microsoft.com/office/drawing/2014/chartex" xmlns:cx1="http://schemas.microsoft.com/office/drawing/2015/9/8/chartex" xmlns:cx2="http://schemas.microsoft.com/office/drawing/2015/10/21/chartex" xmlns:cx3="http://schemas.microsoft.com/office/drawing/2016/5/9/chartex" xmlns:cx4="http://schemas.microsoft.com/office/drawing/2016/5/10/chartex" xmlns:cx5="http://schemas.microsoft.com/office/drawing/2016/5/11/chartex" xmlns:cx6="http://schemas.microsoft.com/office/drawing/2016/5/12/chartex" xmlns:cx7="http://schemas.microsoft.com/office/drawing/2016/5/13/chartex" xmlns:cx8="http://schemas.microsoft.com/office/drawing/2016/5/14/chartex" xmlns:mc="http://schemas.openxmlformats.org/markup-compatibility/2006" xmlns:aink="http://schemas.microsoft.com/office/drawing/2016/ink" xmlns:am3d="http://schemas.microsoft.com/office/drawing/2017/model3d" xmlns:o="urn:schemas-microsoft-com:office:office" xmlns:oel="http://schemas.microsoft.com/office/2019/extlst" xmlns:r="http://schemas.openxmlformats.org/officeDocument/2006/relationships" xmlns:m="http://schemas.openxmlformats.org/officeDocument/2006/math" xmlns:v="urn:schemas-microsoft-com:vml" xmlns:wp14="http://schemas.microsoft.com/office/word/2010/wordprocessingDrawing" xmlns:wp="http://schemas.openxmlformats.org/drawingml/2006/wordprocessingDrawing" xmlns:w10="urn:schemas-microsoft-com:office:word" xmlns:w="http://schemas.openxmlformats.org/wordprocessingml/2006/main" xmlns:w14="http://schemas.microsoft.com/office/word/2010/wordml" xmlns:w15="http://schemas.microsoft.com/office/word/2012/wordml" xmlns:w16cex="http://schemas.microsoft.com/office/word/2018/wordml/cex" xmlns:w16cid="http://schemas.microsoft.com/office/word/2016/wordml/cid" xmlns:w16="http://schemas.microsoft.com/office/word/2018/wordml" xmlns:w16sdtdh="http://schemas.microsoft.com/office/word/2020/wordml/sdtdatahash" xmlns:w16se="http://schemas.microsoft.com/office/word/2015/wordml/symex" xmlns:wpg="http://schemas.microsoft.com/office/word/2010/wordprocessingGroup" xmlns:wpi="http://schemas.microsoft.com/office/word/2010/wordprocessingInk" xmlns:wne="http://schemas.microsoft.com/office/word/2006/wordml" xmlns:wps="http://schemas.microsoft.com/office/word/2010/wordprocessingShape" mc:Ignorable="w14 w15 w16se w16cid w16 w16cex w16sdtdh wp14">
   <w:abstractNum w:abstractNumId="0" w15:restartNumberingAfterBreak="0">
     <w:nsid w:val="08B2501C"/>
     <w:multiLevelType w:val="hybridMultilevel"/>
@@ -14963,16 +15110,16 @@
       </w:rPr>
     </w:lvl>
   </w:abstractNum>
-  <w:num w:numId="1">
+  <w:num w:numId="1" w16cid:durableId="1184056447">
     <w:abstractNumId w:val="0"/>
   </w:num>
-  <w:num w:numId="2">
+  <w:num w:numId="2" w16cid:durableId="1523350266">
     <w:abstractNumId w:val="2"/>
   </w:num>
-  <w:num w:numId="3">
+  <w:num w:numId="3" w16cid:durableId="158428634">
     <w:abstractNumId w:val="1"/>
   </w:num>
-  <w:num w:numId="4">
+  <w:num w:numId="4" w16cid:durableId="648873387">
     <w:abstractNumId w:val="3"/>
   </w:num>
 </w:numbering>

</xml_diff>